<commit_message>
Completed the test cases for the current state of employee-health.js
Paradigm for equivalence cases shifted to only focus on key functions rather than all variables.
</commit_message>
<xml_diff>
--- a/TestCases/TestCase_employee-health.js.docx
+++ b/TestCases/TestCase_employee-health.js.docx
@@ -7,12 +7,15 @@
         <w:pStyle w:val="Heading1"/>
       </w:pPr>
       <w:r>
+        <w:t xml:space="preserve">Input </w:t>
+      </w:r>
+      <w:r>
         <w:t>Equivalence classes:</w:t>
       </w:r>
     </w:p>
     <w:tbl>
       <w:tblPr>
-        <w:tblStyle w:val="TableGrid"/>
+        <w:tblStyle w:val="GridTable5Dark-Accent1"/>
         <w:tblW w:w="0" w:type="auto"/>
         <w:tblLook w:val="04A0" w:firstRow="1" w:lastRow="0" w:firstColumn="1" w:lastColumn="0" w:noHBand="0" w:noVBand="1"/>
       </w:tblPr>
@@ -22,8 +25,12 @@
         <w:gridCol w:w="3117"/>
       </w:tblGrid>
       <w:tr>
+        <w:trPr>
+          <w:cnfStyle w:val="100000000000" w:firstRow="1" w:lastRow="0" w:firstColumn="0" w:lastColumn="0" w:oddVBand="0" w:evenVBand="0" w:oddHBand="0" w:evenHBand="0" w:firstRowFirstColumn="0" w:firstRowLastColumn="0" w:lastRowFirstColumn="0" w:lastRowLastColumn="0"/>
+        </w:trPr>
         <w:tc>
           <w:tcPr>
+            <w:cnfStyle w:val="001000000000" w:firstRow="0" w:lastRow="0" w:firstColumn="1" w:lastColumn="0" w:oddVBand="0" w:evenVBand="0" w:oddHBand="0" w:evenHBand="0" w:firstRowFirstColumn="0" w:firstRowLastColumn="0" w:lastRowFirstColumn="0" w:lastRowLastColumn="0"/>
             <w:tcW w:w="3116" w:type="dxa"/>
           </w:tcPr>
           <w:p>
@@ -37,6 +44,9 @@
             <w:tcW w:w="3117" w:type="dxa"/>
           </w:tcPr>
           <w:p>
+            <w:pPr>
+              <w:cnfStyle w:val="100000000000" w:firstRow="1" w:lastRow="0" w:firstColumn="0" w:lastColumn="0" w:oddVBand="0" w:evenVBand="0" w:oddHBand="0" w:evenHBand="0" w:firstRowFirstColumn="0" w:firstRowLastColumn="0" w:lastRowFirstColumn="0" w:lastRowLastColumn="0"/>
+            </w:pPr>
             <w:r>
               <w:t>Input Condition</w:t>
             </w:r>
@@ -47,15 +57,63 @@
             <w:tcW w:w="3117" w:type="dxa"/>
           </w:tcPr>
           <w:p>
+            <w:pPr>
+              <w:cnfStyle w:val="100000000000" w:firstRow="1" w:lastRow="0" w:firstColumn="0" w:lastColumn="0" w:oddVBand="0" w:evenVBand="0" w:oddHBand="0" w:evenHBand="0" w:firstRowFirstColumn="0" w:firstRowLastColumn="0" w:lastRowFirstColumn="0" w:lastRowLastColumn="0"/>
+            </w:pPr>
             <w:r>
               <w:rPr>
-                <w:b/>
-                <w:bCs/>
+                <w:b w:val="0"/>
+                <w:bCs w:val="0"/>
               </w:rPr>
               <w:t>Accepted</w:t>
             </w:r>
             <w:r>
               <w:t xml:space="preserve"> Equivalence Class / Partitions</w:t>
+            </w:r>
+          </w:p>
+        </w:tc>
+      </w:tr>
+      <w:tr>
+        <w:trPr>
+          <w:cnfStyle w:val="000000100000" w:firstRow="0" w:lastRow="0" w:firstColumn="0" w:lastColumn="0" w:oddVBand="0" w:evenVBand="0" w:oddHBand="1" w:evenHBand="0" w:firstRowFirstColumn="0" w:firstRowLastColumn="0" w:lastRowFirstColumn="0" w:lastRowLastColumn="0"/>
+        </w:trPr>
+        <w:tc>
+          <w:tcPr>
+            <w:cnfStyle w:val="001000000000" w:firstRow="0" w:lastRow="0" w:firstColumn="1" w:lastColumn="0" w:oddVBand="0" w:evenVBand="0" w:oddHBand="0" w:evenHBand="0" w:firstRowFirstColumn="0" w:firstRowLastColumn="0" w:lastRowFirstColumn="0" w:lastRowLastColumn="0"/>
+            <w:tcW w:w="3116" w:type="dxa"/>
+          </w:tcPr>
+          <w:p>
+            <w:r>
+              <w:t>Token</w:t>
+            </w:r>
+          </w:p>
+        </w:tc>
+        <w:tc>
+          <w:tcPr>
+            <w:tcW w:w="3117" w:type="dxa"/>
+          </w:tcPr>
+          <w:p>
+            <w:pPr>
+              <w:cnfStyle w:val="000000100000" w:firstRow="0" w:lastRow="0" w:firstColumn="0" w:lastColumn="0" w:oddVBand="0" w:evenVBand="0" w:oddHBand="1" w:evenHBand="0" w:firstRowFirstColumn="0" w:firstRowLastColumn="0" w:lastRowFirstColumn="0" w:lastRowLastColumn="0"/>
+            </w:pPr>
+            <w:r>
+              <w:t>Text</w:t>
+            </w:r>
+          </w:p>
+        </w:tc>
+        <w:tc>
+          <w:tcPr>
+            <w:tcW w:w="3117" w:type="dxa"/>
+          </w:tcPr>
+          <w:p>
+            <w:pPr>
+              <w:cnfStyle w:val="000000100000" w:firstRow="0" w:lastRow="0" w:firstColumn="0" w:lastColumn="0" w:oddVBand="0" w:evenVBand="0" w:oddHBand="1" w:evenHBand="0" w:firstRowFirstColumn="0" w:firstRowLastColumn="0" w:lastRowFirstColumn="0" w:lastRowLastColumn="0"/>
+            </w:pPr>
+            <w:r>
+              <w:t xml:space="preserve">SHA256 </w:t>
+            </w:r>
+            <w:r>
+              <w:t>hash value (43 characters*)</w:t>
             </w:r>
           </w:p>
         </w:tc>
@@ -63,145 +121,148 @@
       <w:tr>
         <w:tc>
           <w:tcPr>
+            <w:cnfStyle w:val="001000000000" w:firstRow="0" w:lastRow="0" w:firstColumn="1" w:lastColumn="0" w:oddVBand="0" w:evenVBand="0" w:oddHBand="0" w:evenHBand="0" w:firstRowFirstColumn="0" w:firstRowLastColumn="0" w:lastRowFirstColumn="0" w:lastRowLastColumn="0"/>
             <w:tcW w:w="3116" w:type="dxa"/>
           </w:tcPr>
-          <w:p/>
+          <w:p>
+            <w:r>
+              <w:t>Param (parameter for main)</w:t>
+            </w:r>
+          </w:p>
         </w:tc>
         <w:tc>
           <w:tcPr>
             <w:tcW w:w="3117" w:type="dxa"/>
           </w:tcPr>
-          <w:p/>
+          <w:p>
+            <w:pPr>
+              <w:cnfStyle w:val="000000000000" w:firstRow="0" w:lastRow="0" w:firstColumn="0" w:lastColumn="0" w:oddVBand="0" w:evenVBand="0" w:oddHBand="0" w:evenHBand="0" w:firstRowFirstColumn="0" w:firstRowLastColumn="0" w:lastRowFirstColumn="0" w:lastRowLastColumn="0"/>
+            </w:pPr>
+            <w:r>
+              <w:t>JSON</w:t>
+            </w:r>
+          </w:p>
         </w:tc>
         <w:tc>
           <w:tcPr>
             <w:tcW w:w="3117" w:type="dxa"/>
           </w:tcPr>
-          <w:p/>
+          <w:p>
+            <w:pPr>
+              <w:cnfStyle w:val="000000000000" w:firstRow="0" w:lastRow="0" w:firstColumn="0" w:lastColumn="0" w:oddVBand="0" w:evenVBand="0" w:oddHBand="0" w:evenHBand="0" w:firstRowFirstColumn="0" w:firstRowLastColumn="0" w:lastRowFirstColumn="0" w:lastRowLastColumn="0"/>
+            </w:pPr>
+            <w:r>
+              <w:t xml:space="preserve">Any </w:t>
+            </w:r>
+            <w:proofErr w:type="spellStart"/>
+            <w:r>
+              <w:t>json</w:t>
+            </w:r>
+            <w:proofErr w:type="spellEnd"/>
+            <w:r>
+              <w:t xml:space="preserve"> containing </w:t>
+            </w:r>
+            <w:r>
+              <w:t xml:space="preserve">list of </w:t>
+            </w:r>
+            <w:proofErr w:type="spellStart"/>
+            <w:r>
+              <w:t>employeeItems</w:t>
+            </w:r>
+            <w:proofErr w:type="spellEnd"/>
+            <w:r>
+              <w:t xml:space="preserve"> containing employee items</w:t>
+            </w:r>
+          </w:p>
         </w:tc>
       </w:tr>
       <w:tr>
+        <w:trPr>
+          <w:cnfStyle w:val="000000100000" w:firstRow="0" w:lastRow="0" w:firstColumn="0" w:lastColumn="0" w:oddVBand="0" w:evenVBand="0" w:oddHBand="1" w:evenHBand="0" w:firstRowFirstColumn="0" w:firstRowLastColumn="0" w:lastRowFirstColumn="0" w:lastRowLastColumn="0"/>
+        </w:trPr>
         <w:tc>
           <w:tcPr>
+            <w:cnfStyle w:val="001000000000" w:firstRow="0" w:lastRow="0" w:firstColumn="1" w:lastColumn="0" w:oddVBand="0" w:evenVBand="0" w:oddHBand="0" w:evenHBand="0" w:firstRowFirstColumn="0" w:firstRowLastColumn="0" w:lastRowFirstColumn="0" w:lastRowLastColumn="0"/>
             <w:tcW w:w="3116" w:type="dxa"/>
           </w:tcPr>
-          <w:p/>
+          <w:p>
+            <w:r>
+              <w:t xml:space="preserve">Stuff (Parameter for </w:t>
+            </w:r>
+            <w:proofErr w:type="spellStart"/>
+            <w:r>
+              <w:t>avgAll</w:t>
+            </w:r>
+            <w:proofErr w:type="spellEnd"/>
+            <w:r>
+              <w:t>)</w:t>
+            </w:r>
+          </w:p>
         </w:tc>
         <w:tc>
           <w:tcPr>
             <w:tcW w:w="3117" w:type="dxa"/>
           </w:tcPr>
-          <w:p/>
+          <w:p>
+            <w:pPr>
+              <w:cnfStyle w:val="000000100000" w:firstRow="0" w:lastRow="0" w:firstColumn="0" w:lastColumn="0" w:oddVBand="0" w:evenVBand="0" w:oddHBand="1" w:evenHBand="0" w:firstRowFirstColumn="0" w:firstRowLastColumn="0" w:lastRowFirstColumn="0" w:lastRowLastColumn="0"/>
+            </w:pPr>
+            <w:r>
+              <w:t>JSON</w:t>
+            </w:r>
+          </w:p>
         </w:tc>
         <w:tc>
           <w:tcPr>
             <w:tcW w:w="3117" w:type="dxa"/>
           </w:tcPr>
-          <w:p/>
-        </w:tc>
-      </w:tr>
-      <w:tr>
-        <w:tc>
-          <w:tcPr>
-            <w:tcW w:w="3116" w:type="dxa"/>
-          </w:tcPr>
-          <w:p/>
-        </w:tc>
-        <w:tc>
-          <w:tcPr>
-            <w:tcW w:w="3117" w:type="dxa"/>
-          </w:tcPr>
-          <w:p/>
-        </w:tc>
-        <w:tc>
-          <w:tcPr>
-            <w:tcW w:w="3117" w:type="dxa"/>
-          </w:tcPr>
-          <w:p/>
-        </w:tc>
-      </w:tr>
-      <w:tr>
-        <w:tc>
-          <w:tcPr>
-            <w:tcW w:w="3116" w:type="dxa"/>
-          </w:tcPr>
-          <w:p/>
-        </w:tc>
-        <w:tc>
-          <w:tcPr>
-            <w:tcW w:w="3117" w:type="dxa"/>
-          </w:tcPr>
-          <w:p/>
-        </w:tc>
-        <w:tc>
-          <w:tcPr>
-            <w:tcW w:w="3117" w:type="dxa"/>
-          </w:tcPr>
-          <w:p/>
-        </w:tc>
-      </w:tr>
-      <w:tr>
-        <w:tc>
-          <w:tcPr>
-            <w:tcW w:w="3116" w:type="dxa"/>
-          </w:tcPr>
-          <w:p/>
-        </w:tc>
-        <w:tc>
-          <w:tcPr>
-            <w:tcW w:w="3117" w:type="dxa"/>
-          </w:tcPr>
-          <w:p/>
-        </w:tc>
-        <w:tc>
-          <w:tcPr>
-            <w:tcW w:w="3117" w:type="dxa"/>
-          </w:tcPr>
-          <w:p/>
-        </w:tc>
-      </w:tr>
-      <w:tr>
-        <w:tc>
-          <w:tcPr>
-            <w:tcW w:w="3116" w:type="dxa"/>
-          </w:tcPr>
-          <w:p/>
-        </w:tc>
-        <w:tc>
-          <w:tcPr>
-            <w:tcW w:w="3117" w:type="dxa"/>
-          </w:tcPr>
-          <w:p/>
-        </w:tc>
-        <w:tc>
-          <w:tcPr>
-            <w:tcW w:w="3117" w:type="dxa"/>
-          </w:tcPr>
-          <w:p/>
-        </w:tc>
-      </w:tr>
-      <w:tr>
-        <w:tc>
-          <w:tcPr>
-            <w:tcW w:w="3116" w:type="dxa"/>
-          </w:tcPr>
-          <w:p/>
-        </w:tc>
-        <w:tc>
-          <w:tcPr>
-            <w:tcW w:w="3117" w:type="dxa"/>
-          </w:tcPr>
-          <w:p/>
-        </w:tc>
-        <w:tc>
-          <w:tcPr>
-            <w:tcW w:w="3117" w:type="dxa"/>
-          </w:tcPr>
-          <w:p/>
+          <w:p>
+            <w:pPr>
+              <w:cnfStyle w:val="000000100000" w:firstRow="0" w:lastRow="0" w:firstColumn="0" w:lastColumn="0" w:oddVBand="0" w:evenVBand="0" w:oddHBand="1" w:evenHBand="0" w:firstRowFirstColumn="0" w:firstRowLastColumn="0" w:lastRowFirstColumn="0" w:lastRowLastColumn="0"/>
+            </w:pPr>
+            <w:r>
+              <w:t xml:space="preserve">Any </w:t>
+            </w:r>
+            <w:proofErr w:type="spellStart"/>
+            <w:r>
+              <w:t>json</w:t>
+            </w:r>
+            <w:proofErr w:type="spellEnd"/>
+            <w:r>
+              <w:t xml:space="preserve"> containing </w:t>
+            </w:r>
+            <w:proofErr w:type="spellStart"/>
+            <w:r>
+              <w:t>pulserate</w:t>
+            </w:r>
+            <w:proofErr w:type="spellEnd"/>
+            <w:r>
+              <w:t xml:space="preserve"> value</w:t>
+            </w:r>
+          </w:p>
         </w:tc>
       </w:tr>
     </w:tbl>
     <w:p/>
+    <w:p>
+      <w:pPr>
+        <w:pStyle w:val="Heading1"/>
+      </w:pPr>
+      <w:r>
+        <w:t>Output Equivalence classes:</w:t>
+      </w:r>
+    </w:p>
+    <w:p/>
+    <w:p>
+      <w:r>
+        <w:t xml:space="preserve">*Subject to change due to shifting within </w:t>
+      </w:r>
+      <w:proofErr w:type="spellStart"/>
+      <w:r>
+        <w:t>Vendia</w:t>
+      </w:r>
+      <w:proofErr w:type="spellEnd"/>
+    </w:p>
     <w:sectPr>
       <w:headerReference w:type="default" r:id="rId6"/>
       <w:pgSz w:w="12240" w:h="15840"/>
@@ -825,6 +886,112 @@
       </w:tblBorders>
     </w:tblPr>
   </w:style>
+  <w:style w:type="table" w:styleId="GridTable5Dark-Accent1">
+    <w:name w:val="Grid Table 5 Dark Accent 1"/>
+    <w:basedOn w:val="TableNormal"/>
+    <w:uiPriority w:val="50"/>
+    <w:rsid w:val="00E547B6"/>
+    <w:pPr>
+      <w:spacing w:after="0" w:line="240" w:lineRule="auto"/>
+    </w:pPr>
+    <w:tblPr>
+      <w:tblStyleRowBandSize w:val="1"/>
+      <w:tblStyleColBandSize w:val="1"/>
+      <w:tblBorders>
+        <w:top w:val="single" w:sz="4" w:space="0" w:color="FFFFFF" w:themeColor="background1"/>
+        <w:left w:val="single" w:sz="4" w:space="0" w:color="FFFFFF" w:themeColor="background1"/>
+        <w:bottom w:val="single" w:sz="4" w:space="0" w:color="FFFFFF" w:themeColor="background1"/>
+        <w:right w:val="single" w:sz="4" w:space="0" w:color="FFFFFF" w:themeColor="background1"/>
+        <w:insideH w:val="single" w:sz="4" w:space="0" w:color="FFFFFF" w:themeColor="background1"/>
+        <w:insideV w:val="single" w:sz="4" w:space="0" w:color="FFFFFF" w:themeColor="background1"/>
+      </w:tblBorders>
+    </w:tblPr>
+    <w:tcPr>
+      <w:shd w:val="clear" w:color="auto" w:fill="D9E2F3" w:themeFill="accent1" w:themeFillTint="33"/>
+    </w:tcPr>
+    <w:tblStylePr w:type="firstRow">
+      <w:rPr>
+        <w:b/>
+        <w:bCs/>
+        <w:color w:val="FFFFFF" w:themeColor="background1"/>
+      </w:rPr>
+      <w:tblPr/>
+      <w:tcPr>
+        <w:tcBorders>
+          <w:top w:val="single" w:sz="4" w:space="0" w:color="FFFFFF" w:themeColor="background1"/>
+          <w:left w:val="single" w:sz="4" w:space="0" w:color="FFFFFF" w:themeColor="background1"/>
+          <w:right w:val="single" w:sz="4" w:space="0" w:color="FFFFFF" w:themeColor="background1"/>
+          <w:insideH w:val="nil"/>
+          <w:insideV w:val="nil"/>
+        </w:tcBorders>
+        <w:shd w:val="clear" w:color="auto" w:fill="4472C4" w:themeFill="accent1"/>
+      </w:tcPr>
+    </w:tblStylePr>
+    <w:tblStylePr w:type="lastRow">
+      <w:rPr>
+        <w:b/>
+        <w:bCs/>
+        <w:color w:val="FFFFFF" w:themeColor="background1"/>
+      </w:rPr>
+      <w:tblPr/>
+      <w:tcPr>
+        <w:tcBorders>
+          <w:left w:val="single" w:sz="4" w:space="0" w:color="FFFFFF" w:themeColor="background1"/>
+          <w:bottom w:val="single" w:sz="4" w:space="0" w:color="FFFFFF" w:themeColor="background1"/>
+          <w:right w:val="single" w:sz="4" w:space="0" w:color="FFFFFF" w:themeColor="background1"/>
+          <w:insideH w:val="nil"/>
+          <w:insideV w:val="nil"/>
+        </w:tcBorders>
+        <w:shd w:val="clear" w:color="auto" w:fill="4472C4" w:themeFill="accent1"/>
+      </w:tcPr>
+    </w:tblStylePr>
+    <w:tblStylePr w:type="firstCol">
+      <w:rPr>
+        <w:b/>
+        <w:bCs/>
+        <w:color w:val="FFFFFF" w:themeColor="background1"/>
+      </w:rPr>
+      <w:tblPr/>
+      <w:tcPr>
+        <w:tcBorders>
+          <w:top w:val="single" w:sz="4" w:space="0" w:color="FFFFFF" w:themeColor="background1"/>
+          <w:left w:val="single" w:sz="4" w:space="0" w:color="FFFFFF" w:themeColor="background1"/>
+          <w:bottom w:val="single" w:sz="4" w:space="0" w:color="FFFFFF" w:themeColor="background1"/>
+          <w:insideV w:val="nil"/>
+        </w:tcBorders>
+        <w:shd w:val="clear" w:color="auto" w:fill="4472C4" w:themeFill="accent1"/>
+      </w:tcPr>
+    </w:tblStylePr>
+    <w:tblStylePr w:type="lastCol">
+      <w:rPr>
+        <w:b/>
+        <w:bCs/>
+        <w:color w:val="FFFFFF" w:themeColor="background1"/>
+      </w:rPr>
+      <w:tblPr/>
+      <w:tcPr>
+        <w:tcBorders>
+          <w:top w:val="single" w:sz="4" w:space="0" w:color="FFFFFF" w:themeColor="background1"/>
+          <w:bottom w:val="single" w:sz="4" w:space="0" w:color="FFFFFF" w:themeColor="background1"/>
+          <w:right w:val="single" w:sz="4" w:space="0" w:color="FFFFFF" w:themeColor="background1"/>
+          <w:insideV w:val="nil"/>
+        </w:tcBorders>
+        <w:shd w:val="clear" w:color="auto" w:fill="4472C4" w:themeFill="accent1"/>
+      </w:tcPr>
+    </w:tblStylePr>
+    <w:tblStylePr w:type="band1Vert">
+      <w:tblPr/>
+      <w:tcPr>
+        <w:shd w:val="clear" w:color="auto" w:fill="B4C6E7" w:themeFill="accent1" w:themeFillTint="66"/>
+      </w:tcPr>
+    </w:tblStylePr>
+    <w:tblStylePr w:type="band1Horz">
+      <w:tblPr/>
+      <w:tcPr>
+        <w:shd w:val="clear" w:color="auto" w:fill="B4C6E7" w:themeFill="accent1" w:themeFillTint="66"/>
+      </w:tcPr>
+    </w:tblStylePr>
+  </w:style>
 </w:styles>
 </file>
 

</xml_diff>